<commit_message>
final poster details added in detail
</commit_message>
<xml_diff>
--- a/PHASE - 2/ESA/WorksOn/Capstone Project Poster Template.docx
+++ b/PHASE - 2/ESA/WorksOn/Capstone Project Poster Template.docx
@@ -3248,13 +3248,8 @@
         <w:ind w:firstLine="720"/>
         <w:jc w:val="both"/>
       </w:pPr>
-      <w:proofErr w:type="gramStart"/>
-      <w:r>
-        <w:t>Masters</w:t>
-      </w:r>
-      <w:proofErr w:type="gramEnd"/>
-      <w:r>
-        <w:t xml:space="preserve"> thesis, Dublin, National College of Ireland.</w:t>
+      <w:r>
+        <w:t>Masters thesis, Dublin, National College of Ireland.</w:t>
       </w:r>
     </w:p>
     <w:p>
@@ -3294,13 +3289,8 @@
         <w:ind w:firstLine="720"/>
         <w:jc w:val="both"/>
       </w:pPr>
-      <w:proofErr w:type="gramStart"/>
-      <w:r>
-        <w:t>Masters</w:t>
-      </w:r>
-      <w:proofErr w:type="gramEnd"/>
-      <w:r>
-        <w:t xml:space="preserve"> thesis, Dublin, National College of Ireland.</w:t>
+      <w:r>
+        <w:t>Masters thesis, Dublin, National College of Ireland.</w:t>
       </w:r>
     </w:p>
     <w:p>
@@ -3403,13 +3393,6 @@
     </w:p>
     <w:p>
       <w:pPr>
-        <w:spacing w:line="240" w:lineRule="auto"/>
-        <w:ind w:left="360"/>
-        <w:jc w:val="both"/>
-      </w:pPr>
-    </w:p>
-    <w:p>
-      <w:pPr>
         <w:widowControl w:val="0"/>
         <w:pBdr>
           <w:top w:val="nil"/>
@@ -3434,6 +3417,7 @@
           <w:sz w:val="28"/>
           <w:szCs w:val="28"/>
         </w:rPr>
+        <w:lastRenderedPageBreak/>
         <w:t xml:space="preserve">Photographs of team members (students) and </w:t>
       </w:r>
       <w:r>
@@ -5363,6 +5347,7 @@
   <w:style w:type="character" w:default="1" w:styleId="DefaultParagraphFont">
     <w:name w:val="Default Paragraph Font"/>
     <w:uiPriority w:val="1"/>
+    <w:semiHidden/>
     <w:unhideWhenUsed/>
   </w:style>
   <w:style w:type="table" w:default="1" w:styleId="TableNormal">

</xml_diff>